<commit_message>
google form function added
</commit_message>
<xml_diff>
--- a/Writeup.docx
+++ b/Writeup.docx
@@ -99,75 +99,57 @@
         <w:rPr>
           <w:rFonts w:ascii="Arial" w:hAnsi="Arial" w:cs="Arial"/>
         </w:rPr>
-        <w:t>Specifically, for those who are st</w:t>
-      </w:r>
-      <w:r>
-        <w:rPr>
-          <w:rFonts w:ascii="Arial" w:hAnsi="Arial" w:cs="Arial"/>
-        </w:rPr>
-        <w:t xml:space="preserve">ill exploring their design interests, my website can provide them with more grounded and organized information about what each design track is about in a playful way. For example, instead of only giving an overarching description, my website would provide </w:t>
-      </w:r>
-      <w:r>
-        <w:rPr>
-          <w:rFonts w:ascii="Arial" w:hAnsi="Arial" w:cs="Arial"/>
-        </w:rPr>
-        <w:t>related student work examples, fun illustrations like " how we draw a cube", and the core studio course in each track.</w:t>
-      </w:r>
-    </w:p>
-    <w:p>
-      <w:pPr>
-        <w:spacing w:before="240" w:after="240"/>
-        <w:rPr>
-          <w:rFonts w:ascii="Arial" w:hAnsi="Arial" w:cs="Arial"/>
-        </w:rPr>
-      </w:pPr>
-    </w:p>
-    <w:p>
-      <w:pPr>
-        <w:spacing w:before="240" w:after="240"/>
-        <w:rPr>
-          <w:rFonts w:ascii="Arial" w:hAnsi="Arial" w:cs="Arial"/>
-        </w:rPr>
-      </w:pPr>
-      <w:r>
-        <w:rPr>
-          <w:rFonts w:ascii="Arial" w:hAnsi="Arial" w:cs="Arial"/>
-        </w:rPr>
-        <w:t>For those who already declared a track, they could use my website's "Find Electives" feature to search and collect electives base on the</w:t>
-      </w:r>
-      <w:r>
-        <w:rPr>
-          <w:rFonts w:ascii="Arial" w:hAnsi="Arial" w:cs="Arial"/>
-        </w:rPr>
-        <w:t xml:space="preserve"> design field, skills, and types (Academic/free/design) they are interested in through using a filter tool. </w:t>
-      </w:r>
-    </w:p>
-    <w:p>
-      <w:pPr>
-        <w:spacing w:before="240" w:after="240"/>
-        <w:rPr>
-          <w:rFonts w:ascii="Arial" w:hAnsi="Arial" w:cs="Arial"/>
-        </w:rPr>
-      </w:pPr>
-    </w:p>
-    <w:p>
-      <w:pPr>
-        <w:spacing w:before="240" w:after="240"/>
-        <w:rPr>
-          <w:rFonts w:ascii="Arial" w:hAnsi="Arial" w:cs="Arial"/>
-        </w:rPr>
-      </w:pPr>
-      <w:r>
-        <w:rPr>
-          <w:rFonts w:ascii="Arial" w:hAnsi="Arial" w:cs="Arial"/>
-        </w:rPr>
-        <w:t>The visual language I adopt is suitable in the realm of design education-sticky notes, marker, grid, and bullet board. I hope my audience could re</w:t>
-      </w:r>
-      <w:r>
-        <w:rPr>
-          <w:rFonts w:ascii="Arial" w:hAnsi="Arial" w:cs="Arial"/>
-        </w:rPr>
-        <w:t>sonate and be delighted as they see the peeling animation while hovering over the sticky notes.</w:t>
+        <w:t>Specifically, for those who are still exploring their design interests, my website can provide them with more grounded and organized information about what each design track is about in a playful way. For example, instead of only giving an overarching description, my website would provide related student work examples, fun illustrations like " how we draw a cube", and the core studio course in each track.</w:t>
+      </w:r>
+    </w:p>
+    <w:p>
+      <w:pPr>
+        <w:spacing w:before="240" w:after="240"/>
+        <w:rPr>
+          <w:rFonts w:ascii="Arial" w:hAnsi="Arial" w:cs="Arial"/>
+        </w:rPr>
+      </w:pPr>
+    </w:p>
+    <w:p>
+      <w:pPr>
+        <w:spacing w:before="240" w:after="240"/>
+        <w:rPr>
+          <w:rFonts w:ascii="Arial" w:hAnsi="Arial" w:cs="Arial"/>
+        </w:rPr>
+      </w:pPr>
+      <w:r>
+        <w:rPr>
+          <w:rFonts w:ascii="Arial" w:hAnsi="Arial" w:cs="Arial"/>
+        </w:rPr>
+        <w:t xml:space="preserve">For those who already declared a track, they could use my website's "Find Electives" feature to search and collect electives base on the design field, skills, and types (Academic/free/design) they are interested in through using a filter tool. </w:t>
+      </w:r>
+      <w:r>
+        <w:rPr>
+          <w:rFonts w:ascii="Arial" w:hAnsi="Arial" w:cs="Arial"/>
+        </w:rPr>
+        <w:t>Also, they could contribute to the site by sharing their experience with an elective through filling out a google form.</w:t>
+      </w:r>
+    </w:p>
+    <w:p>
+      <w:pPr>
+        <w:spacing w:before="240" w:after="240"/>
+        <w:rPr>
+          <w:rFonts w:ascii="Arial" w:hAnsi="Arial" w:cs="Arial"/>
+        </w:rPr>
+      </w:pPr>
+    </w:p>
+    <w:p>
+      <w:pPr>
+        <w:spacing w:before="240" w:after="240"/>
+        <w:rPr>
+          <w:rFonts w:ascii="Arial" w:hAnsi="Arial" w:cs="Arial"/>
+        </w:rPr>
+      </w:pPr>
+      <w:r>
+        <w:rPr>
+          <w:rFonts w:ascii="Arial" w:hAnsi="Arial" w:cs="Arial"/>
+        </w:rPr>
+        <w:t>The visual language I adopt is suitable in the realm of design education-sticky notes, marker, grid, and bullet board. I hope my audience could resonate and be delighted as they see the peeling animation while hovering over the sticky notes.</w:t>
       </w:r>
     </w:p>
     <w:p>
@@ -214,13 +196,7 @@
         <w:rPr>
           <w:rFonts w:ascii="Arial" w:hAnsi="Arial" w:cs="Arial"/>
         </w:rPr>
-        <w:t>Explore each design track: Home-&gt; click on "Explore Tracks"-&gt; click on the track-&gt;Scroll down to read the page, click on "Visit Profile" if you</w:t>
-      </w:r>
-      <w:r>
-        <w:rPr>
-          <w:rFonts w:ascii="Arial" w:hAnsi="Arial" w:cs="Arial"/>
-        </w:rPr>
-        <w:t xml:space="preserve"> want to know those people-&gt;Navigate with the breadcrumb on top to go backward.</w:t>
+        <w:t>Explore each design track: Home-&gt; click on "Explore Tracks"-&gt; click on the track-&gt;Scroll down to read the page, click on "Visit Profile" if you want to know those people-&gt;Navigate with the breadcrumb on top to go backward.</w:t>
       </w:r>
     </w:p>
     <w:p>
@@ -238,13 +214,55 @@
         <w:rPr>
           <w:rFonts w:ascii="Arial" w:hAnsi="Arial" w:cs="Arial"/>
         </w:rPr>
-        <w:t>Find Electives: Home-&gt; click on "Find Electives"-&gt; click on "Field", "Skill", and "Count As", and select the corresponding option-&gt;click on "search"-&gt; click "collect" button if</w:t>
-      </w:r>
-      <w:r>
-        <w:rPr>
-          <w:rFonts w:ascii="Arial" w:hAnsi="Arial" w:cs="Arial"/>
-        </w:rPr>
-        <w:t xml:space="preserve"> you want to save it to your course collection.</w:t>
+        <w:t>Find Electives: Home-&gt; click on "Find Electives"-&gt; click on "Field", "Skill", and "Count As", and select the corresponding option-&gt;click on "search"-&gt; click "collect" button if you want to save it to your course collection.</w:t>
+      </w:r>
+    </w:p>
+    <w:p>
+      <w:pPr>
+        <w:numPr>
+          <w:ilvl w:val="0"/>
+          <w:numId w:val="2"/>
+        </w:numPr>
+        <w:ind w:hanging="280"/>
+        <w:rPr>
+          <w:rFonts w:ascii="Arial" w:hAnsi="Arial" w:cs="Arial"/>
+        </w:rPr>
+      </w:pPr>
+      <w:r>
+        <w:rPr>
+          <w:rFonts w:ascii="Arial" w:hAnsi="Arial" w:cs="Arial"/>
+        </w:rPr>
+        <w:t>Share Experience:</w:t>
+      </w:r>
+      <w:r>
+        <w:rPr>
+          <w:rFonts w:ascii="Arial" w:hAnsi="Arial" w:cs="Arial"/>
+        </w:rPr>
+        <w:t xml:space="preserve"> </w:t>
+      </w:r>
+      <w:r>
+        <w:rPr>
+          <w:rFonts w:ascii="Arial" w:hAnsi="Arial" w:cs="Arial"/>
+        </w:rPr>
+        <w:t>: Home-&gt; click on "</w:t>
+      </w:r>
+      <w:r>
+        <w:rPr>
+          <w:rFonts w:ascii="Arial" w:hAnsi="Arial" w:cs="Arial"/>
+        </w:rPr>
+        <w:t>Share Experience</w:t>
+      </w:r>
+      <w:r>
+        <w:rPr>
+          <w:rFonts w:ascii="Arial" w:hAnsi="Arial" w:cs="Arial"/>
+        </w:rPr>
+        <w:t>"-&gt;</w:t>
+      </w:r>
+      <w:r>
+        <w:rPr>
+          <w:rFonts w:ascii="Arial" w:hAnsi="Arial" w:cs="Arial"/>
+        </w:rPr>
+        <w:t>fill out the form</w:t>
       </w:r>
     </w:p>
     <w:p>
@@ -299,13 +317,7 @@
         <w:rPr>
           <w:rFonts w:ascii="Arial" w:hAnsi="Arial" w:cs="Arial"/>
         </w:rPr>
-        <w:t>Hover over the corner of the sticky notes to peel t</w:t>
-      </w:r>
-      <w:r>
-        <w:rPr>
-          <w:rFonts w:ascii="Arial" w:hAnsi="Arial" w:cs="Arial"/>
-        </w:rPr>
-        <w:t>he sticky notes.</w:t>
+        <w:t>Hover over the corner of the sticky notes to peel the sticky notes.</w:t>
       </w:r>
     </w:p>
     <w:p>
@@ -341,7 +353,6 @@
           <w:b/>
           <w:bCs/>
         </w:rPr>
-        <w:lastRenderedPageBreak/>
         <w:t xml:space="preserve">3. External tool </w:t>
       </w:r>
     </w:p>
@@ -356,13 +367,7 @@
         <w:rPr>
           <w:rFonts w:ascii="Arial" w:hAnsi="Arial" w:cs="Arial"/>
         </w:rPr>
-        <w:t>1. Bootstrap 5: I use it for responsive design layout and its components. It's a quick and easy way to incorporate common components like buttons, cards, navigation bar, and breadcrumbs. It adds consistency and responsi</w:t>
-      </w:r>
-      <w:r>
-        <w:rPr>
-          <w:rFonts w:ascii="Arial" w:hAnsi="Arial" w:cs="Arial"/>
-        </w:rPr>
-        <w:t>veness to my website.</w:t>
+        <w:t>1. Bootstrap 5: I use it for responsive design layout and its components. It's a quick and easy way to incorporate common components like buttons, cards, navigation bar, and breadcrumbs. It adds consistency and responsiveness to my website.</w:t>
       </w:r>
     </w:p>
     <w:p>
@@ -418,13 +423,7 @@
         <w:rPr>
           <w:rFonts w:ascii="Arial" w:hAnsi="Arial" w:cs="Arial"/>
         </w:rPr>
-        <w:t>Structure: For the course sea</w:t>
-      </w:r>
-      <w:r>
-        <w:rPr>
-          <w:rFonts w:ascii="Arial" w:hAnsi="Arial" w:cs="Arial"/>
-        </w:rPr>
-        <w:t>rch part, I linked each card to a related external website instead of making a "product detail page"</w:t>
+        <w:t>Structure: For the course search part, I linked each card to a related external website instead of making a "product detail page"</w:t>
       </w:r>
     </w:p>
     <w:p>
@@ -989,7 +988,7 @@
     <w:lsdException w:name="Table Web 2" w:semiHidden="1" w:unhideWhenUsed="1"/>
     <w:lsdException w:name="Table Web 3" w:semiHidden="1" w:unhideWhenUsed="1"/>
     <w:lsdException w:name="Balloon Text" w:semiHidden="1" w:unhideWhenUsed="1"/>
-    <w:lsdException w:name="Table Grid" w:semiHidden="1" w:uiPriority="59" w:unhideWhenUsed="1"/>
+    <w:lsdException w:name="Table Grid" w:uiPriority="59"/>
     <w:lsdException w:name="Table Theme" w:semiHidden="1" w:unhideWhenUsed="1"/>
     <w:lsdException w:name="Placeholder Text" w:semiHidden="1"/>
     <w:lsdException w:name="No Spacing" w:uiPriority="1" w:qFormat="1"/>

</xml_diff>